<commit_message>
Dopisanie crc do dokumentacji
</commit_message>
<xml_diff>
--- a/Dokumentacja_wstępna/Etap_III.docx
+++ b/Dokumentacja_wstępna/Etap_III.docx
@@ -10,6 +10,7 @@
           <w:docPartUnique/>
         </w:docPartObj>
       </w:sdtPr>
+      <w:sdtEndPr/>
       <w:sdtContent>
         <w:p>
           <w:pPr>
@@ -143,6 +144,7 @@
                                     <w:dataBinding w:prefixMappings="xmlns:ns0='http://purl.org/dc/elements/1.1/' xmlns:ns1='http://schemas.openxmlformats.org/package/2006/metadata/core-properties' " w:xpath="/ns1:coreProperties[1]/ns0:creator[1]" w:storeItemID="{6C3C8BC8-F283-45AE-878A-BAB7291924A1}"/>
                                     <w:text/>
                                   </w:sdtPr>
+                                  <w:sdtEndPr/>
                                   <w:sdtContent>
                                     <w:p>
                                       <w:pPr>
@@ -159,7 +161,7 @@
                                           <w:sz w:val="32"/>
                                           <w:szCs w:val="32"/>
                                         </w:rPr>
-                                        <w:t>Tomasz Wąsik (259728), Maja Skibińska (259707)</w:t>
+                                        <w:t>Tomasz Wąsik (259728)</w:t>
                                       </w:r>
                                     </w:p>
                                   </w:sdtContent>
@@ -184,6 +186,7 @@
                                       <w:dataBinding w:prefixMappings="xmlns:ns0='http://schemas.openxmlformats.org/officeDocument/2006/extended-properties' " w:xpath="/ns0:Properties[1]/ns0:Company[1]" w:storeItemID="{6668398D-A668-4E3E-A5EB-62B293D839F1}"/>
                                       <w:text/>
                                     </w:sdtPr>
+                                    <w:sdtEndPr/>
                                     <w:sdtContent>
                                       <w:r>
                                         <w:rPr>
@@ -214,6 +217,7 @@
                                       <w:dataBinding w:prefixMappings="xmlns:ns0='http://schemas.microsoft.com/office/2006/coverPageProps' " w:xpath="/ns0:CoverPageProperties[1]/ns0:CompanyAddress[1]" w:storeItemID="{55AF091B-3C7A-41E3-B477-F2FDAA23CFDA}"/>
                                       <w:text/>
                                     </w:sdtPr>
+                                    <w:sdtEndPr/>
                                     <w:sdtContent>
                                       <w:r>
                                         <w:rPr>
@@ -281,6 +285,7 @@
                                     <w:dataBinding w:prefixMappings="xmlns:ns0='http://purl.org/dc/elements/1.1/' xmlns:ns1='http://schemas.openxmlformats.org/package/2006/metadata/core-properties' " w:xpath="/ns1:coreProperties[1]/ns0:title[1]" w:storeItemID="{6C3C8BC8-F283-45AE-878A-BAB7291924A1}"/>
                                     <w:text/>
                                   </w:sdtPr>
+                                  <w:sdtEndPr/>
                                   <w:sdtContent>
                                     <w:p>
                                       <w:pPr>
@@ -322,6 +327,7 @@
                                     <w:dataBinding w:prefixMappings="xmlns:ns0='http://purl.org/dc/elements/1.1/' xmlns:ns1='http://schemas.openxmlformats.org/package/2006/metadata/core-properties' " w:xpath="/ns1:coreProperties[1]/ns0:subject[1]" w:storeItemID="{6C3C8BC8-F283-45AE-878A-BAB7291924A1}"/>
                                     <w:text/>
                                   </w:sdtPr>
+                                  <w:sdtEndPr/>
                                   <w:sdtContent>
                                     <w:p>
                                       <w:pPr>
@@ -388,6 +394,7 @@
                               <w:dataBinding w:prefixMappings="xmlns:ns0='http://purl.org/dc/elements/1.1/' xmlns:ns1='http://schemas.openxmlformats.org/package/2006/metadata/core-properties' " w:xpath="/ns1:coreProperties[1]/ns0:creator[1]" w:storeItemID="{6C3C8BC8-F283-45AE-878A-BAB7291924A1}"/>
                               <w:text/>
                             </w:sdtPr>
+                            <w:sdtEndPr/>
                             <w:sdtContent>
                               <w:p>
                                 <w:pPr>
@@ -404,7 +411,7 @@
                                     <w:sz w:val="32"/>
                                     <w:szCs w:val="32"/>
                                   </w:rPr>
-                                  <w:t>Tomasz Wąsik (259728), Maja Skibińska (259707)</w:t>
+                                  <w:t>Tomasz Wąsik (259728)</w:t>
                                 </w:r>
                               </w:p>
                             </w:sdtContent>
@@ -429,6 +436,7 @@
                                 <w:dataBinding w:prefixMappings="xmlns:ns0='http://schemas.openxmlformats.org/officeDocument/2006/extended-properties' " w:xpath="/ns0:Properties[1]/ns0:Company[1]" w:storeItemID="{6668398D-A668-4E3E-A5EB-62B293D839F1}"/>
                                 <w:text/>
                               </w:sdtPr>
+                              <w:sdtEndPr/>
                               <w:sdtContent>
                                 <w:r>
                                   <w:rPr>
@@ -459,6 +467,7 @@
                                 <w:dataBinding w:prefixMappings="xmlns:ns0='http://schemas.microsoft.com/office/2006/coverPageProps' " w:xpath="/ns0:CoverPageProperties[1]/ns0:CompanyAddress[1]" w:storeItemID="{55AF091B-3C7A-41E3-B477-F2FDAA23CFDA}"/>
                                 <w:text/>
                               </w:sdtPr>
+                              <w:sdtEndPr/>
                               <w:sdtContent>
                                 <w:r>
                                   <w:rPr>
@@ -494,6 +503,7 @@
                               <w:dataBinding w:prefixMappings="xmlns:ns0='http://purl.org/dc/elements/1.1/' xmlns:ns1='http://schemas.openxmlformats.org/package/2006/metadata/core-properties' " w:xpath="/ns1:coreProperties[1]/ns0:title[1]" w:storeItemID="{6C3C8BC8-F283-45AE-878A-BAB7291924A1}"/>
                               <w:text/>
                             </w:sdtPr>
+                            <w:sdtEndPr/>
                             <w:sdtContent>
                               <w:p>
                                 <w:pPr>
@@ -535,6 +545,7 @@
                               <w:dataBinding w:prefixMappings="xmlns:ns0='http://purl.org/dc/elements/1.1/' xmlns:ns1='http://schemas.openxmlformats.org/package/2006/metadata/core-properties' " w:xpath="/ns1:coreProperties[1]/ns0:subject[1]" w:storeItemID="{6C3C8BC8-F283-45AE-878A-BAB7291924A1}"/>
                               <w:text/>
                             </w:sdtPr>
+                            <w:sdtEndPr/>
                             <w:sdtContent>
                               <w:p>
                                 <w:pPr>
@@ -728,6 +739,13 @@
     </w:sdt>
     <w:sdt>
       <w:sdtPr>
+        <w:rPr>
+          <w:rFonts w:asciiTheme="minorHAnsi" w:eastAsiaTheme="minorHAnsi" w:hAnsiTheme="minorHAnsi" w:cstheme="minorBidi"/>
+          <w:color w:val="auto"/>
+          <w:sz w:val="22"/>
+          <w:szCs w:val="22"/>
+          <w:lang w:eastAsia="en-US"/>
+        </w:rPr>
         <w:id w:val="1119958698"/>
         <w:docPartObj>
           <w:docPartGallery w:val="Table of Contents"/>
@@ -736,13 +754,8 @@
       </w:sdtPr>
       <w:sdtEndPr>
         <w:rPr>
-          <w:rFonts w:asciiTheme="minorHAnsi" w:eastAsiaTheme="minorHAnsi" w:hAnsiTheme="minorHAnsi" w:cstheme="minorBidi"/>
           <w:b/>
           <w:bCs/>
-          <w:color w:val="auto"/>
-          <w:sz w:val="22"/>
-          <w:szCs w:val="22"/>
-          <w:lang w:eastAsia="en-US"/>
         </w:rPr>
       </w:sdtEndPr>
       <w:sdtContent>
@@ -776,7 +789,7 @@
           <w:r>
             <w:fldChar w:fldCharType="separate"/>
           </w:r>
-          <w:hyperlink w:anchor="_Toc70345473" w:history="1">
+          <w:hyperlink w:anchor="_Toc70347865" w:history="1">
             <w:r>
               <w:rPr>
                 <w:rStyle w:val="Hipercze"/>
@@ -818,7 +831,7 @@
                 <w:noProof/>
                 <w:webHidden/>
               </w:rPr>
-              <w:instrText xml:space="preserve"> PAGEREF _Toc70345473 \h </w:instrText>
+              <w:instrText xml:space="preserve"> PAGEREF _Toc70347865 \h </w:instrText>
             </w:r>
             <w:r>
               <w:rPr>
@@ -862,7 +875,7 @@
               <w:lang w:eastAsia="pl-PL"/>
             </w:rPr>
           </w:pPr>
-          <w:hyperlink w:anchor="_Toc70345474" w:history="1">
+          <w:hyperlink w:anchor="_Toc70347866" w:history="1">
             <w:r>
               <w:rPr>
                 <w:rStyle w:val="Hipercze"/>
@@ -904,7 +917,7 @@
                 <w:noProof/>
                 <w:webHidden/>
               </w:rPr>
-              <w:instrText xml:space="preserve"> PAGEREF _Toc70345474 \h </w:instrText>
+              <w:instrText xml:space="preserve"> PAGEREF _Toc70347866 \h </w:instrText>
             </w:r>
             <w:r>
               <w:rPr>
@@ -948,7 +961,7 @@
               <w:lang w:eastAsia="pl-PL"/>
             </w:rPr>
           </w:pPr>
-          <w:hyperlink w:anchor="_Toc70345475" w:history="1">
+          <w:hyperlink w:anchor="_Toc70347867" w:history="1">
             <w:r>
               <w:rPr>
                 <w:rStyle w:val="Hipercze"/>
@@ -990,7 +1003,7 @@
                 <w:noProof/>
                 <w:webHidden/>
               </w:rPr>
-              <w:instrText xml:space="preserve"> PAGEREF _Toc70345475 \h </w:instrText>
+              <w:instrText xml:space="preserve"> PAGEREF _Toc70347867 \h </w:instrText>
             </w:r>
             <w:r>
               <w:rPr>
@@ -1034,7 +1047,7 @@
               <w:lang w:eastAsia="pl-PL"/>
             </w:rPr>
           </w:pPr>
-          <w:hyperlink w:anchor="_Toc70345476" w:history="1">
+          <w:hyperlink w:anchor="_Toc70347868" w:history="1">
             <w:r>
               <w:rPr>
                 <w:rStyle w:val="Hipercze"/>
@@ -1076,7 +1089,7 @@
                 <w:noProof/>
                 <w:webHidden/>
               </w:rPr>
-              <w:instrText xml:space="preserve"> PAGEREF _Toc70345476 \h </w:instrText>
+              <w:instrText xml:space="preserve"> PAGEREF _Toc70347868 \h </w:instrText>
             </w:r>
             <w:r>
               <w:rPr>
@@ -1120,7 +1133,7 @@
               <w:lang w:eastAsia="pl-PL"/>
             </w:rPr>
           </w:pPr>
-          <w:hyperlink w:anchor="_Toc70345477" w:history="1">
+          <w:hyperlink w:anchor="_Toc70347869" w:history="1">
             <w:r>
               <w:rPr>
                 <w:rStyle w:val="Hipercze"/>
@@ -1162,7 +1175,7 @@
                 <w:noProof/>
                 <w:webHidden/>
               </w:rPr>
-              <w:instrText xml:space="preserve"> PAGEREF _Toc70345477 \h </w:instrText>
+              <w:instrText xml:space="preserve"> PAGEREF _Toc70347869 \h </w:instrText>
             </w:r>
             <w:r>
               <w:rPr>
@@ -1217,7 +1230,7 @@
           <w:numId w:val="3"/>
         </w:numPr>
       </w:pPr>
-      <w:bookmarkStart w:id="0" w:name="_Toc70345473"/>
+      <w:bookmarkStart w:id="0" w:name="_Toc70347865"/>
       <w:r>
         <w:lastRenderedPageBreak/>
         <w:t xml:space="preserve">Analiza </w:t>
@@ -1585,7 +1598,7 @@
           <w:numId w:val="3"/>
         </w:numPr>
       </w:pPr>
-      <w:bookmarkStart w:id="1" w:name="_Toc70345474"/>
+      <w:bookmarkStart w:id="1" w:name="_Toc70347866"/>
       <w:r>
         <w:t>Diagram klas</w:t>
       </w:r>
@@ -1685,7 +1698,7 @@
           <w:numId w:val="3"/>
         </w:numPr>
       </w:pPr>
-      <w:bookmarkStart w:id="2" w:name="_Toc70345475"/>
+      <w:bookmarkStart w:id="2" w:name="_Toc70347867"/>
       <w:r>
         <w:lastRenderedPageBreak/>
         <w:t>Diagram obiektów</w:t>
@@ -1760,7 +1773,7 @@
           <w:noProof/>
         </w:rPr>
       </w:pPr>
-      <w:bookmarkStart w:id="3" w:name="_Toc70345476"/>
+      <w:bookmarkStart w:id="3" w:name="_Toc70347868"/>
       <w:r>
         <w:rPr>
           <w:noProof/>
@@ -1834,24 +1847,158 @@
           <w:numId w:val="3"/>
         </w:numPr>
       </w:pPr>
-      <w:bookmarkStart w:id="4" w:name="_Toc70345477"/>
-      <w:r>
+      <w:bookmarkStart w:id="4" w:name="_Toc70347869"/>
+      <w:r>
+        <w:rPr>
+          <w:noProof/>
+        </w:rPr>
         <w:lastRenderedPageBreak/>
+        <w:drawing>
+          <wp:anchor distT="0" distB="0" distL="114300" distR="114300" simplePos="0" relativeHeight="251665408" behindDoc="0" locked="0" layoutInCell="1" allowOverlap="1" wp14:anchorId="70BA793E" wp14:editId="1A358DA5">
+            <wp:simplePos x="0" y="0"/>
+            <wp:positionH relativeFrom="column">
+              <wp:posOffset>3144520</wp:posOffset>
+            </wp:positionH>
+            <wp:positionV relativeFrom="paragraph">
+              <wp:posOffset>248920</wp:posOffset>
+            </wp:positionV>
+            <wp:extent cx="3218815" cy="3935730"/>
+            <wp:effectExtent l="0" t="0" r="635" b="7620"/>
+            <wp:wrapTopAndBottom/>
+            <wp:docPr id="1" name="Obraz 1" descr="Obraz zawierający tekst, stół&#10;&#10;Opis wygenerowany automatycznie"/>
+            <wp:cNvGraphicFramePr>
+              <a:graphicFrameLocks xmlns:a="http://schemas.openxmlformats.org/drawingml/2006/main" noChangeAspect="1"/>
+            </wp:cNvGraphicFramePr>
+            <a:graphic xmlns:a="http://schemas.openxmlformats.org/drawingml/2006/main">
+              <a:graphicData uri="http://schemas.openxmlformats.org/drawingml/2006/picture">
+                <pic:pic xmlns:pic="http://schemas.openxmlformats.org/drawingml/2006/picture">
+                  <pic:nvPicPr>
+                    <pic:cNvPr id="1" name="Obraz 1" descr="Obraz zawierający tekst, stół&#10;&#10;Opis wygenerowany automatycznie"/>
+                    <pic:cNvPicPr>
+                      <a:picLocks noChangeAspect="1" noChangeArrowheads="1"/>
+                    </pic:cNvPicPr>
+                  </pic:nvPicPr>
+                  <pic:blipFill>
+                    <a:blip r:embed="rId13">
+                      <a:extLst>
+                        <a:ext uri="{28A0092B-C50C-407E-A947-70E740481C1C}">
+                          <a14:useLocalDpi xmlns:a14="http://schemas.microsoft.com/office/drawing/2010/main" val="0"/>
+                        </a:ext>
+                      </a:extLst>
+                    </a:blip>
+                    <a:srcRect/>
+                    <a:stretch>
+                      <a:fillRect/>
+                    </a:stretch>
+                  </pic:blipFill>
+                  <pic:spPr bwMode="auto">
+                    <a:xfrm>
+                      <a:off x="0" y="0"/>
+                      <a:ext cx="3218815" cy="3935730"/>
+                    </a:xfrm>
+                    <a:prstGeom prst="rect">
+                      <a:avLst/>
+                    </a:prstGeom>
+                    <a:noFill/>
+                    <a:ln>
+                      <a:noFill/>
+                    </a:ln>
+                  </pic:spPr>
+                </pic:pic>
+              </a:graphicData>
+            </a:graphic>
+            <wp14:sizeRelH relativeFrom="page">
+              <wp14:pctWidth>0</wp14:pctWidth>
+            </wp14:sizeRelH>
+            <wp14:sizeRelV relativeFrom="page">
+              <wp14:pctHeight>0</wp14:pctHeight>
+            </wp14:sizeRelV>
+          </wp:anchor>
+        </w:drawing>
+      </w:r>
+      <w:r>
+        <w:rPr>
+          <w:noProof/>
+        </w:rPr>
+        <w:drawing>
+          <wp:anchor distT="0" distB="0" distL="114300" distR="114300" simplePos="0" relativeHeight="251664384" behindDoc="1" locked="0" layoutInCell="1" allowOverlap="1" wp14:anchorId="32AE7A57" wp14:editId="7CB43CF3">
+            <wp:simplePos x="0" y="0"/>
+            <wp:positionH relativeFrom="column">
+              <wp:posOffset>-271145</wp:posOffset>
+            </wp:positionH>
+            <wp:positionV relativeFrom="paragraph">
+              <wp:posOffset>290830</wp:posOffset>
+            </wp:positionV>
+            <wp:extent cx="3141980" cy="8677275"/>
+            <wp:effectExtent l="0" t="0" r="1270" b="9525"/>
+            <wp:wrapNone/>
+            <wp:docPr id="2" name="Obraz 2"/>
+            <wp:cNvGraphicFramePr>
+              <a:graphicFrameLocks xmlns:a="http://schemas.openxmlformats.org/drawingml/2006/main" noChangeAspect="1"/>
+            </wp:cNvGraphicFramePr>
+            <a:graphic xmlns:a="http://schemas.openxmlformats.org/drawingml/2006/main">
+              <a:graphicData uri="http://schemas.openxmlformats.org/drawingml/2006/picture">
+                <pic:pic xmlns:pic="http://schemas.openxmlformats.org/drawingml/2006/picture">
+                  <pic:nvPicPr>
+                    <pic:cNvPr id="0" name="Picture 1"/>
+                    <pic:cNvPicPr>
+                      <a:picLocks noChangeAspect="1" noChangeArrowheads="1"/>
+                    </pic:cNvPicPr>
+                  </pic:nvPicPr>
+                  <pic:blipFill>
+                    <a:blip r:embed="rId14">
+                      <a:extLst>
+                        <a:ext uri="{28A0092B-C50C-407E-A947-70E740481C1C}">
+                          <a14:useLocalDpi xmlns:a14="http://schemas.microsoft.com/office/drawing/2010/main" val="0"/>
+                        </a:ext>
+                      </a:extLst>
+                    </a:blip>
+                    <a:srcRect/>
+                    <a:stretch>
+                      <a:fillRect/>
+                    </a:stretch>
+                  </pic:blipFill>
+                  <pic:spPr bwMode="auto">
+                    <a:xfrm>
+                      <a:off x="0" y="0"/>
+                      <a:ext cx="3141980" cy="8677275"/>
+                    </a:xfrm>
+                    <a:prstGeom prst="rect">
+                      <a:avLst/>
+                    </a:prstGeom>
+                    <a:noFill/>
+                    <a:ln>
+                      <a:noFill/>
+                    </a:ln>
+                  </pic:spPr>
+                </pic:pic>
+              </a:graphicData>
+            </a:graphic>
+            <wp14:sizeRelH relativeFrom="margin">
+              <wp14:pctWidth>0</wp14:pctWidth>
+            </wp14:sizeRelH>
+            <wp14:sizeRelV relativeFrom="margin">
+              <wp14:pctHeight>0</wp14:pctHeight>
+            </wp14:sizeRelV>
+          </wp:anchor>
+        </w:drawing>
+      </w:r>
+      <w:r>
         <w:t>Karty CRC</w:t>
       </w:r>
       <w:bookmarkEnd w:id="4"/>
     </w:p>
     <w:p>
       <w:pPr>
-        <w:jc w:val="center"/>
-        <w:rPr>
-          <w:sz w:val="28"/>
-          <w:szCs w:val="28"/>
-        </w:rPr>
+        <w:pStyle w:val="Akapitzlist"/>
+        <w:numPr>
+          <w:ilvl w:val="0"/>
+          <w:numId w:val="3"/>
+        </w:numPr>
       </w:pPr>
     </w:p>
     <w:sectPr>
-      <w:footerReference w:type="default" r:id="rId13"/>
+      <w:footerReference w:type="default" r:id="rId15"/>
       <w:pgSz w:w="11906" w:h="16838"/>
       <w:pgMar w:top="1417" w:right="1417" w:bottom="1417" w:left="1417" w:header="708" w:footer="708" w:gutter="0"/>
       <w:pgNumType w:start="0"/>
@@ -1898,6 +2045,7 @@
         <w:docPartUnique/>
       </w:docPartObj>
     </w:sdtPr>
+    <w:sdtEndPr/>
     <w:sdtContent>
       <w:p>
         <w:pPr>
@@ -3178,21 +3326,6 @@
 </file>
 
 <file path=customXml/item1.xml><?xml version="1.0" encoding="utf-8"?>
-<?mso-contentType ?>
-<FormTemplates xmlns="http://schemas.microsoft.com/sharepoint/v3/contenttype/forms">
-  <Display>DocumentLibraryForm</Display>
-  <Edit>DocumentLibraryForm</Edit>
-  <New>DocumentLibraryForm</New>
-</FormTemplates>
-</file>
-
-<file path=customXml/item2.xml><?xml version="1.0" encoding="utf-8"?>
-<p:properties xmlns:p="http://schemas.microsoft.com/office/2006/metadata/properties" xmlns:xsi="http://www.w3.org/2001/XMLSchema-instance" xmlns:pc="http://schemas.microsoft.com/office/infopath/2007/PartnerControls">
-  <documentManagement/>
-</p:properties>
-</file>
-
-<file path=customXml/item3.xml><?xml version="1.0" encoding="utf-8"?>
 <ct:contentTypeSchema xmlns:ct="http://schemas.microsoft.com/office/2006/metadata/contentType" xmlns:ma="http://schemas.microsoft.com/office/2006/metadata/properties/metaAttributes" ct:_="" ma:_="" ma:contentTypeName="Document" ma:contentTypeID="0x010100F0D812EB0939BE44B372FF1F45A9F73C" ma:contentTypeVersion="9" ma:contentTypeDescription="Create a new document." ma:contentTypeScope="" ma:versionID="87318715ee41e892fed21dae0fafc07c">
   <xsd:schema xmlns:xsd="http://www.w3.org/2001/XMLSchema" xmlns:xs="http://www.w3.org/2001/XMLSchema" xmlns:p="http://schemas.microsoft.com/office/2006/metadata/properties" xmlns:ns3="63d4114e-1bef-4718-838e-9be3cc0e7df4" targetNamespace="http://schemas.microsoft.com/office/2006/metadata/properties" ma:root="true" ma:fieldsID="b6078e017ff8d24eb2c48baf8293576b" ns3:_="">
     <xsd:import namespace="63d4114e-1bef-4718-838e-9be3cc0e7df4"/>
@@ -3370,24 +3503,22 @@
 </ct:contentTypeSchema>
 </file>
 
-<file path=customXml/itemProps1.xml><?xml version="1.0" encoding="utf-8"?>
-<ds:datastoreItem xmlns:ds="http://schemas.openxmlformats.org/officeDocument/2006/customXml" ds:itemID="{76489491-7E4C-4C46-9AB2-69371AE414A6}">
-  <ds:schemaRefs>
-    <ds:schemaRef ds:uri="http://schemas.microsoft.com/sharepoint/v3/contenttype/forms"/>
-  </ds:schemaRefs>
-</ds:datastoreItem>
+<file path=customXml/item2.xml><?xml version="1.0" encoding="utf-8"?>
+<p:properties xmlns:p="http://schemas.microsoft.com/office/2006/metadata/properties" xmlns:xsi="http://www.w3.org/2001/XMLSchema-instance" xmlns:pc="http://schemas.microsoft.com/office/infopath/2007/PartnerControls">
+  <documentManagement/>
+</p:properties>
 </file>
 
-<file path=customXml/itemProps2.xml><?xml version="1.0" encoding="utf-8"?>
-<ds:datastoreItem xmlns:ds="http://schemas.openxmlformats.org/officeDocument/2006/customXml" ds:itemID="{902F8B28-176B-438B-9336-A9B8697E76D4}">
-  <ds:schemaRefs>
-    <ds:schemaRef ds:uri="http://schemas.microsoft.com/office/2006/metadata/properties"/>
-    <ds:schemaRef ds:uri="http://schemas.microsoft.com/office/infopath/2007/PartnerControls"/>
-  </ds:schemaRefs>
-</ds:datastoreItem>
+<file path=customXml/item3.xml><?xml version="1.0" encoding="utf-8"?>
+<?mso-contentType ?>
+<FormTemplates xmlns="http://schemas.microsoft.com/sharepoint/v3/contenttype/forms">
+  <Display>DocumentLibraryForm</Display>
+  <Edit>DocumentLibraryForm</Edit>
+  <New>DocumentLibraryForm</New>
+</FormTemplates>
 </file>
 
-<file path=customXml/itemProps3.xml><?xml version="1.0" encoding="utf-8"?>
+<file path=customXml/itemProps1.xml><?xml version="1.0" encoding="utf-8"?>
 <ds:datastoreItem xmlns:ds="http://schemas.openxmlformats.org/officeDocument/2006/customXml" ds:itemID="{87463795-508F-4772-9176-065BBD61C7FC}">
   <ds:schemaRefs>
     <ds:schemaRef ds:uri="http://schemas.microsoft.com/office/2006/metadata/contentType"/>
@@ -3403,4 +3534,21 @@
     <ds:schemaRef ds:uri="http://schemas.microsoft.com/internal/obd"/>
   </ds:schemaRefs>
 </ds:datastoreItem>
+</file>
+
+<file path=customXml/itemProps2.xml><?xml version="1.0" encoding="utf-8"?>
+<ds:datastoreItem xmlns:ds="http://schemas.openxmlformats.org/officeDocument/2006/customXml" ds:itemID="{902F8B28-176B-438B-9336-A9B8697E76D4}">
+  <ds:schemaRefs>
+    <ds:schemaRef ds:uri="http://schemas.microsoft.com/office/2006/metadata/properties"/>
+    <ds:schemaRef ds:uri="http://schemas.microsoft.com/office/infopath/2007/PartnerControls"/>
+  </ds:schemaRefs>
+</ds:datastoreItem>
+</file>
+
+<file path=customXml/itemProps3.xml><?xml version="1.0" encoding="utf-8"?>
+<ds:datastoreItem xmlns:ds="http://schemas.openxmlformats.org/officeDocument/2006/customXml" ds:itemID="{76489491-7E4C-4C46-9AB2-69371AE414A6}">
+  <ds:schemaRefs>
+    <ds:schemaRef ds:uri="http://schemas.microsoft.com/sharepoint/v3/contenttype/forms"/>
+  </ds:schemaRefs>
+</ds:datastoreItem>
 </file>
</xml_diff>

<commit_message>
Poprawienie imienia i nazwiska
</commit_message>
<xml_diff>
--- a/Dokumentacja_wstępna/Etap_III.docx
+++ b/Dokumentacja_wstępna/Etap_III.docx
@@ -162,6 +162,14 @@
                                           <w:szCs w:val="32"/>
                                         </w:rPr>
                                         <w:t>Tomasz Wąsik (259728)</w:t>
+                                      </w:r>
+                                      <w:r>
+                                        <w:rPr>
+                                          <w:color w:val="FFFFFF" w:themeColor="background1"/>
+                                          <w:sz w:val="32"/>
+                                          <w:szCs w:val="32"/>
+                                        </w:rPr>
+                                        <w:t>, Maja Skibińska (259707)</w:t>
                                       </w:r>
                                     </w:p>
                                   </w:sdtContent>
@@ -412,6 +420,14 @@
                                     <w:szCs w:val="32"/>
                                   </w:rPr>
                                   <w:t>Tomasz Wąsik (259728)</w:t>
+                                </w:r>
+                                <w:r>
+                                  <w:rPr>
+                                    <w:color w:val="FFFFFF" w:themeColor="background1"/>
+                                    <w:sz w:val="32"/>
+                                    <w:szCs w:val="32"/>
+                                  </w:rPr>
+                                  <w:t>, Maja Skibińska (259707)</w:t>
                                 </w:r>
                               </w:p>
                             </w:sdtContent>
@@ -3326,12 +3342,6 @@
 </file>
 
 <file path=customXml/item1.xml><?xml version="1.0" encoding="utf-8"?>
-<p:properties xmlns:p="http://schemas.microsoft.com/office/2006/metadata/properties" xmlns:xsi="http://www.w3.org/2001/XMLSchema-instance" xmlns:pc="http://schemas.microsoft.com/office/infopath/2007/PartnerControls">
-  <documentManagement/>
-</p:properties>
-</file>
-
-<file path=customXml/item2.xml><?xml version="1.0" encoding="utf-8"?>
 <ct:contentTypeSchema xmlns:ct="http://schemas.microsoft.com/office/2006/metadata/contentType" xmlns:ma="http://schemas.microsoft.com/office/2006/metadata/properties/metaAttributes" ct:_="" ma:_="" ma:contentTypeName="Document" ma:contentTypeID="0x010100F0D812EB0939BE44B372FF1F45A9F73C" ma:contentTypeVersion="9" ma:contentTypeDescription="Create a new document." ma:contentTypeScope="" ma:versionID="87318715ee41e892fed21dae0fafc07c">
   <xsd:schema xmlns:xsd="http://www.w3.org/2001/XMLSchema" xmlns:xs="http://www.w3.org/2001/XMLSchema" xmlns:p="http://schemas.microsoft.com/office/2006/metadata/properties" xmlns:ns3="63d4114e-1bef-4718-838e-9be3cc0e7df4" targetNamespace="http://schemas.microsoft.com/office/2006/metadata/properties" ma:root="true" ma:fieldsID="b6078e017ff8d24eb2c48baf8293576b" ns3:_="">
     <xsd:import namespace="63d4114e-1bef-4718-838e-9be3cc0e7df4"/>
@@ -3509,6 +3519,12 @@
 </ct:contentTypeSchema>
 </file>
 
+<file path=customXml/item2.xml><?xml version="1.0" encoding="utf-8"?>
+<p:properties xmlns:p="http://schemas.microsoft.com/office/2006/metadata/properties" xmlns:xsi="http://www.w3.org/2001/XMLSchema-instance" xmlns:pc="http://schemas.microsoft.com/office/infopath/2007/PartnerControls">
+  <documentManagement/>
+</p:properties>
+</file>
+
 <file path=customXml/item3.xml><?xml version="1.0" encoding="utf-8"?>
 <?mso-contentType ?>
 <FormTemplates xmlns="http://schemas.microsoft.com/sharepoint/v3/contenttype/forms">
@@ -3519,15 +3535,6 @@
 </file>
 
 <file path=customXml/itemProps1.xml><?xml version="1.0" encoding="utf-8"?>
-<ds:datastoreItem xmlns:ds="http://schemas.openxmlformats.org/officeDocument/2006/customXml" ds:itemID="{902F8B28-176B-438B-9336-A9B8697E76D4}">
-  <ds:schemaRefs>
-    <ds:schemaRef ds:uri="http://schemas.microsoft.com/office/2006/metadata/properties"/>
-    <ds:schemaRef ds:uri="http://schemas.microsoft.com/office/infopath/2007/PartnerControls"/>
-  </ds:schemaRefs>
-</ds:datastoreItem>
-</file>
-
-<file path=customXml/itemProps2.xml><?xml version="1.0" encoding="utf-8"?>
 <ds:datastoreItem xmlns:ds="http://schemas.openxmlformats.org/officeDocument/2006/customXml" ds:itemID="{87463795-508F-4772-9176-065BBD61C7FC}">
   <ds:schemaRefs>
     <ds:schemaRef ds:uri="http://schemas.microsoft.com/office/2006/metadata/contentType"/>
@@ -3545,6 +3552,15 @@
 </ds:datastoreItem>
 </file>
 
+<file path=customXml/itemProps2.xml><?xml version="1.0" encoding="utf-8"?>
+<ds:datastoreItem xmlns:ds="http://schemas.openxmlformats.org/officeDocument/2006/customXml" ds:itemID="{902F8B28-176B-438B-9336-A9B8697E76D4}">
+  <ds:schemaRefs>
+    <ds:schemaRef ds:uri="http://schemas.microsoft.com/office/2006/metadata/properties"/>
+    <ds:schemaRef ds:uri="http://schemas.microsoft.com/office/infopath/2007/PartnerControls"/>
+  </ds:schemaRefs>
+</ds:datastoreItem>
+</file>
+
 <file path=customXml/itemProps3.xml><?xml version="1.0" encoding="utf-8"?>
 <ds:datastoreItem xmlns:ds="http://schemas.openxmlformats.org/officeDocument/2006/customXml" ds:itemID="{76489491-7E4C-4C46-9AB2-69371AE414A6}">
   <ds:schemaRefs>

</xml_diff>

<commit_message>
Wrzucenie etapu 4 dokumentacji
</commit_message>
<xml_diff>
--- a/Dokumentacja_wstępna/Etap_III.docx
+++ b/Dokumentacja_wstępna/Etap_III.docx
@@ -1,6 +1,6 @@
 
 <file path=word/document.xml><?xml version="1.0" encoding="utf-8"?>
-<w:document xmlns:wpc="http://schemas.microsoft.com/office/word/2010/wordprocessingCanvas" xmlns:cx="http://schemas.microsoft.com/office/drawing/2014/chartex" xmlns:cx1="http://schemas.microsoft.com/office/drawing/2015/9/8/chartex" xmlns:cx2="http://schemas.microsoft.com/office/drawing/2015/10/21/chartex" xmlns:cx3="http://schemas.microsoft.com/office/drawing/2016/5/9/chartex" xmlns:cx4="http://schemas.microsoft.com/office/drawing/2016/5/10/chartex" xmlns:cx5="http://schemas.microsoft.com/office/drawing/2016/5/11/chartex" xmlns:cx6="http://schemas.microsoft.com/office/drawing/2016/5/12/chartex" xmlns:cx7="http://schemas.microsoft.com/office/drawing/2016/5/13/chartex" xmlns:cx8="http://schemas.microsoft.com/office/drawing/2016/5/14/chartex" xmlns:mc="http://schemas.openxmlformats.org/markup-compatibility/2006" xmlns:aink="http://schemas.microsoft.com/office/drawing/2016/ink" xmlns:am3d="http://schemas.microsoft.com/office/drawing/2017/model3d" xmlns:o="urn:schemas-microsoft-com:office:office" xmlns:r="http://schemas.openxmlformats.org/officeDocument/2006/relationships" xmlns:m="http://schemas.openxmlformats.org/officeDocument/2006/math" xmlns:v="urn:schemas-microsoft-com:vml" xmlns:wp14="http://schemas.microsoft.com/office/word/2010/wordprocessingDrawing" xmlns:wp="http://schemas.openxmlformats.org/drawingml/2006/wordprocessingDrawing" xmlns:w10="urn:schemas-microsoft-com:office:word" xmlns:w="http://schemas.openxmlformats.org/wordprocessingml/2006/main" xmlns:w14="http://schemas.microsoft.com/office/word/2010/wordml" xmlns:w15="http://schemas.microsoft.com/office/word/2012/wordml" xmlns:w16cex="http://schemas.microsoft.com/office/word/2018/wordml/cex" xmlns:w16cid="http://schemas.microsoft.com/office/word/2016/wordml/cid" xmlns:w16="http://schemas.microsoft.com/office/word/2018/wordml" xmlns:w16se="http://schemas.microsoft.com/office/word/2015/wordml/symex" xmlns:wpg="http://schemas.microsoft.com/office/word/2010/wordprocessingGroup" xmlns:wpi="http://schemas.microsoft.com/office/word/2010/wordprocessingInk" xmlns:wne="http://schemas.microsoft.com/office/word/2006/wordml" xmlns:wps="http://schemas.microsoft.com/office/word/2010/wordprocessingShape" mc:Ignorable="w14 w15 w16se w16cid w16 w16cex wp14">
+<w:document xmlns:wpc="http://schemas.microsoft.com/office/word/2010/wordprocessingCanvas" xmlns:cx="http://schemas.microsoft.com/office/drawing/2014/chartex" xmlns:cx1="http://schemas.microsoft.com/office/drawing/2015/9/8/chartex" xmlns:cx2="http://schemas.microsoft.com/office/drawing/2015/10/21/chartex" xmlns:cx3="http://schemas.microsoft.com/office/drawing/2016/5/9/chartex" xmlns:cx4="http://schemas.microsoft.com/office/drawing/2016/5/10/chartex" xmlns:cx5="http://schemas.microsoft.com/office/drawing/2016/5/11/chartex" xmlns:cx6="http://schemas.microsoft.com/office/drawing/2016/5/12/chartex" xmlns:cx7="http://schemas.microsoft.com/office/drawing/2016/5/13/chartex" xmlns:cx8="http://schemas.microsoft.com/office/drawing/2016/5/14/chartex" xmlns:mc="http://schemas.openxmlformats.org/markup-compatibility/2006" xmlns:aink="http://schemas.microsoft.com/office/drawing/2016/ink" xmlns:am3d="http://schemas.microsoft.com/office/drawing/2017/model3d" xmlns:o="urn:schemas-microsoft-com:office:office" xmlns:r="http://schemas.openxmlformats.org/officeDocument/2006/relationships" xmlns:m="http://schemas.openxmlformats.org/officeDocument/2006/math" xmlns:v="urn:schemas-microsoft-com:vml" xmlns:wp14="http://schemas.microsoft.com/office/word/2010/wordprocessingDrawing" xmlns:wp="http://schemas.openxmlformats.org/drawingml/2006/wordprocessingDrawing" xmlns:w10="urn:schemas-microsoft-com:office:word" xmlns:w="http://schemas.openxmlformats.org/wordprocessingml/2006/main" xmlns:w14="http://schemas.microsoft.com/office/word/2010/wordml" xmlns:w15="http://schemas.microsoft.com/office/word/2012/wordml" xmlns:w16cex="http://schemas.microsoft.com/office/word/2018/wordml/cex" xmlns:w16cid="http://schemas.microsoft.com/office/word/2016/wordml/cid" xmlns:w16="http://schemas.microsoft.com/office/word/2018/wordml" xmlns:w16sdtdh="http://schemas.microsoft.com/office/word/2020/wordml/sdtdatahash" xmlns:w16se="http://schemas.microsoft.com/office/word/2015/wordml/symex" xmlns:wpg="http://schemas.microsoft.com/office/word/2010/wordprocessingGroup" xmlns:wpi="http://schemas.microsoft.com/office/word/2010/wordprocessingInk" xmlns:wne="http://schemas.microsoft.com/office/word/2006/wordml" xmlns:wps="http://schemas.microsoft.com/office/word/2010/wordprocessingShape" mc:Ignorable="w14 w15 w16se w16cid w16 w16cex w16sdtdh wp14">
   <w:body>
     <w:sdt>
       <w:sdtPr>
@@ -805,7 +805,7 @@
           <w:r>
             <w:fldChar w:fldCharType="separate"/>
           </w:r>
-          <w:hyperlink w:anchor="_Toc70347865" w:history="1">
+          <w:hyperlink w:anchor="_Toc71391309" w:history="1">
             <w:r>
               <w:rPr>
                 <w:rStyle w:val="Hipercze"/>
@@ -847,7 +847,7 @@
                 <w:noProof/>
                 <w:webHidden/>
               </w:rPr>
-              <w:instrText xml:space="preserve"> PAGEREF _Toc70347865 \h </w:instrText>
+              <w:instrText xml:space="preserve"> PAGEREF _Toc71391309 \h </w:instrText>
             </w:r>
             <w:r>
               <w:rPr>
@@ -891,7 +891,7 @@
               <w:lang w:eastAsia="pl-PL"/>
             </w:rPr>
           </w:pPr>
-          <w:hyperlink w:anchor="_Toc70347866" w:history="1">
+          <w:hyperlink w:anchor="_Toc71391310" w:history="1">
             <w:r>
               <w:rPr>
                 <w:rStyle w:val="Hipercze"/>
@@ -933,7 +933,7 @@
                 <w:noProof/>
                 <w:webHidden/>
               </w:rPr>
-              <w:instrText xml:space="preserve"> PAGEREF _Toc70347866 \h </w:instrText>
+              <w:instrText xml:space="preserve"> PAGEREF _Toc71391310 \h </w:instrText>
             </w:r>
             <w:r>
               <w:rPr>
@@ -977,7 +977,7 @@
               <w:lang w:eastAsia="pl-PL"/>
             </w:rPr>
           </w:pPr>
-          <w:hyperlink w:anchor="_Toc70347867" w:history="1">
+          <w:hyperlink w:anchor="_Toc71391311" w:history="1">
             <w:r>
               <w:rPr>
                 <w:rStyle w:val="Hipercze"/>
@@ -1019,7 +1019,7 @@
                 <w:noProof/>
                 <w:webHidden/>
               </w:rPr>
-              <w:instrText xml:space="preserve"> PAGEREF _Toc70347867 \h </w:instrText>
+              <w:instrText xml:space="preserve"> PAGEREF _Toc71391311 \h </w:instrText>
             </w:r>
             <w:r>
               <w:rPr>
@@ -1063,7 +1063,7 @@
               <w:lang w:eastAsia="pl-PL"/>
             </w:rPr>
           </w:pPr>
-          <w:hyperlink w:anchor="_Toc70347868" w:history="1">
+          <w:hyperlink w:anchor="_Toc71391312" w:history="1">
             <w:r>
               <w:rPr>
                 <w:rStyle w:val="Hipercze"/>
@@ -1105,7 +1105,7 @@
                 <w:noProof/>
                 <w:webHidden/>
               </w:rPr>
-              <w:instrText xml:space="preserve"> PAGEREF _Toc70347868 \h </w:instrText>
+              <w:instrText xml:space="preserve"> PAGEREF _Toc71391312 \h </w:instrText>
             </w:r>
             <w:r>
               <w:rPr>
@@ -1149,7 +1149,7 @@
               <w:lang w:eastAsia="pl-PL"/>
             </w:rPr>
           </w:pPr>
-          <w:hyperlink w:anchor="_Toc70347869" w:history="1">
+          <w:hyperlink w:anchor="_Toc71391313" w:history="1">
             <w:r>
               <w:rPr>
                 <w:rStyle w:val="Hipercze"/>
@@ -1191,7 +1191,7 @@
                 <w:noProof/>
                 <w:webHidden/>
               </w:rPr>
-              <w:instrText xml:space="preserve"> PAGEREF _Toc70347869 \h </w:instrText>
+              <w:instrText xml:space="preserve"> PAGEREF _Toc71391313 \h </w:instrText>
             </w:r>
             <w:r>
               <w:rPr>
@@ -1212,6 +1212,264 @@
                 <w:webHidden/>
               </w:rPr>
               <w:t>4</w:t>
+            </w:r>
+            <w:r>
+              <w:rPr>
+                <w:noProof/>
+                <w:webHidden/>
+              </w:rPr>
+              <w:fldChar w:fldCharType="end"/>
+            </w:r>
+          </w:hyperlink>
+        </w:p>
+        <w:p>
+          <w:pPr>
+            <w:pStyle w:val="Spistreci1"/>
+            <w:tabs>
+              <w:tab w:val="left" w:pos="440"/>
+              <w:tab w:val="right" w:leader="dot" w:pos="9062"/>
+            </w:tabs>
+            <w:rPr>
+              <w:rFonts w:eastAsiaTheme="minorEastAsia"/>
+              <w:noProof/>
+              <w:lang w:eastAsia="pl-PL"/>
+            </w:rPr>
+          </w:pPr>
+          <w:hyperlink w:anchor="_Toc71391314" w:history="1">
+            <w:r>
+              <w:rPr>
+                <w:rStyle w:val="Hipercze"/>
+                <w:noProof/>
+              </w:rPr>
+              <w:t>6.</w:t>
+            </w:r>
+            <w:r>
+              <w:rPr>
+                <w:rFonts w:eastAsiaTheme="minorEastAsia"/>
+                <w:noProof/>
+                <w:lang w:eastAsia="pl-PL"/>
+              </w:rPr>
+              <w:tab/>
+            </w:r>
+            <w:r>
+              <w:rPr>
+                <w:rStyle w:val="Hipercze"/>
+                <w:noProof/>
+              </w:rPr>
+              <w:t>Diagram sekwencji</w:t>
+            </w:r>
+            <w:r>
+              <w:rPr>
+                <w:noProof/>
+                <w:webHidden/>
+              </w:rPr>
+              <w:tab/>
+            </w:r>
+            <w:r>
+              <w:rPr>
+                <w:noProof/>
+                <w:webHidden/>
+              </w:rPr>
+              <w:fldChar w:fldCharType="begin"/>
+            </w:r>
+            <w:r>
+              <w:rPr>
+                <w:noProof/>
+                <w:webHidden/>
+              </w:rPr>
+              <w:instrText xml:space="preserve"> PAGEREF _Toc71391314 \h </w:instrText>
+            </w:r>
+            <w:r>
+              <w:rPr>
+                <w:noProof/>
+                <w:webHidden/>
+              </w:rPr>
+            </w:r>
+            <w:r>
+              <w:rPr>
+                <w:noProof/>
+                <w:webHidden/>
+              </w:rPr>
+              <w:fldChar w:fldCharType="separate"/>
+            </w:r>
+            <w:r>
+              <w:rPr>
+                <w:noProof/>
+                <w:webHidden/>
+              </w:rPr>
+              <w:t>5</w:t>
+            </w:r>
+            <w:r>
+              <w:rPr>
+                <w:noProof/>
+                <w:webHidden/>
+              </w:rPr>
+              <w:fldChar w:fldCharType="end"/>
+            </w:r>
+          </w:hyperlink>
+        </w:p>
+        <w:p>
+          <w:pPr>
+            <w:pStyle w:val="Spistreci1"/>
+            <w:tabs>
+              <w:tab w:val="left" w:pos="440"/>
+              <w:tab w:val="right" w:leader="dot" w:pos="9062"/>
+            </w:tabs>
+            <w:rPr>
+              <w:rFonts w:eastAsiaTheme="minorEastAsia"/>
+              <w:noProof/>
+              <w:lang w:eastAsia="pl-PL"/>
+            </w:rPr>
+          </w:pPr>
+          <w:hyperlink w:anchor="_Toc71391315" w:history="1">
+            <w:r>
+              <w:rPr>
+                <w:rStyle w:val="Hipercze"/>
+                <w:noProof/>
+              </w:rPr>
+              <w:t>7.</w:t>
+            </w:r>
+            <w:r>
+              <w:rPr>
+                <w:rFonts w:eastAsiaTheme="minorEastAsia"/>
+                <w:noProof/>
+                <w:lang w:eastAsia="pl-PL"/>
+              </w:rPr>
+              <w:tab/>
+            </w:r>
+            <w:r>
+              <w:rPr>
+                <w:rStyle w:val="Hipercze"/>
+                <w:noProof/>
+              </w:rPr>
+              <w:t>Maszyna stanów</w:t>
+            </w:r>
+            <w:r>
+              <w:rPr>
+                <w:noProof/>
+                <w:webHidden/>
+              </w:rPr>
+              <w:tab/>
+            </w:r>
+            <w:r>
+              <w:rPr>
+                <w:noProof/>
+                <w:webHidden/>
+              </w:rPr>
+              <w:fldChar w:fldCharType="begin"/>
+            </w:r>
+            <w:r>
+              <w:rPr>
+                <w:noProof/>
+                <w:webHidden/>
+              </w:rPr>
+              <w:instrText xml:space="preserve"> PAGEREF _Toc71391315 \h </w:instrText>
+            </w:r>
+            <w:r>
+              <w:rPr>
+                <w:noProof/>
+                <w:webHidden/>
+              </w:rPr>
+            </w:r>
+            <w:r>
+              <w:rPr>
+                <w:noProof/>
+                <w:webHidden/>
+              </w:rPr>
+              <w:fldChar w:fldCharType="separate"/>
+            </w:r>
+            <w:r>
+              <w:rPr>
+                <w:noProof/>
+                <w:webHidden/>
+              </w:rPr>
+              <w:t>5</w:t>
+            </w:r>
+            <w:r>
+              <w:rPr>
+                <w:noProof/>
+                <w:webHidden/>
+              </w:rPr>
+              <w:fldChar w:fldCharType="end"/>
+            </w:r>
+          </w:hyperlink>
+        </w:p>
+        <w:p>
+          <w:pPr>
+            <w:pStyle w:val="Spistreci1"/>
+            <w:tabs>
+              <w:tab w:val="left" w:pos="440"/>
+              <w:tab w:val="right" w:leader="dot" w:pos="9062"/>
+            </w:tabs>
+            <w:rPr>
+              <w:rFonts w:eastAsiaTheme="minorEastAsia"/>
+              <w:noProof/>
+              <w:lang w:eastAsia="pl-PL"/>
+            </w:rPr>
+          </w:pPr>
+          <w:hyperlink w:anchor="_Toc71391316" w:history="1">
+            <w:r>
+              <w:rPr>
+                <w:rStyle w:val="Hipercze"/>
+                <w:noProof/>
+              </w:rPr>
+              <w:t>8.</w:t>
+            </w:r>
+            <w:r>
+              <w:rPr>
+                <w:rFonts w:eastAsiaTheme="minorEastAsia"/>
+                <w:noProof/>
+                <w:lang w:eastAsia="pl-PL"/>
+              </w:rPr>
+              <w:tab/>
+            </w:r>
+            <w:r>
+              <w:rPr>
+                <w:rStyle w:val="Hipercze"/>
+                <w:noProof/>
+              </w:rPr>
+              <w:t>Diagram aktywności</w:t>
+            </w:r>
+            <w:r>
+              <w:rPr>
+                <w:noProof/>
+                <w:webHidden/>
+              </w:rPr>
+              <w:tab/>
+            </w:r>
+            <w:r>
+              <w:rPr>
+                <w:noProof/>
+                <w:webHidden/>
+              </w:rPr>
+              <w:fldChar w:fldCharType="begin"/>
+            </w:r>
+            <w:r>
+              <w:rPr>
+                <w:noProof/>
+                <w:webHidden/>
+              </w:rPr>
+              <w:instrText xml:space="preserve"> PAGEREF _Toc71391316 \h </w:instrText>
+            </w:r>
+            <w:r>
+              <w:rPr>
+                <w:noProof/>
+                <w:webHidden/>
+              </w:rPr>
+            </w:r>
+            <w:r>
+              <w:rPr>
+                <w:noProof/>
+                <w:webHidden/>
+              </w:rPr>
+              <w:fldChar w:fldCharType="separate"/>
+            </w:r>
+            <w:r>
+              <w:rPr>
+                <w:noProof/>
+                <w:webHidden/>
+              </w:rPr>
+              <w:t>6</w:t>
             </w:r>
             <w:r>
               <w:rPr>
@@ -1246,7 +1504,7 @@
           <w:numId w:val="3"/>
         </w:numPr>
       </w:pPr>
-      <w:bookmarkStart w:id="0" w:name="_Toc70347865"/>
+      <w:bookmarkStart w:id="0" w:name="_Toc71391309"/>
       <w:r>
         <w:lastRenderedPageBreak/>
         <w:t xml:space="preserve">Analiza </w:t>
@@ -1614,7 +1872,7 @@
           <w:numId w:val="3"/>
         </w:numPr>
       </w:pPr>
-      <w:bookmarkStart w:id="1" w:name="_Toc70347866"/>
+      <w:bookmarkStart w:id="1" w:name="_Toc71391310"/>
       <w:r>
         <w:t>Diagram klas</w:t>
       </w:r>
@@ -1714,7 +1972,7 @@
           <w:numId w:val="3"/>
         </w:numPr>
       </w:pPr>
-      <w:bookmarkStart w:id="2" w:name="_Toc70347867"/>
+      <w:bookmarkStart w:id="2" w:name="_Toc71391311"/>
       <w:r>
         <w:lastRenderedPageBreak/>
         <w:t>Diagram obiektów</w:t>
@@ -1789,7 +2047,7 @@
           <w:noProof/>
         </w:rPr>
       </w:pPr>
-      <w:bookmarkStart w:id="3" w:name="_Toc70347868"/>
+      <w:bookmarkStart w:id="3" w:name="_Toc71391312"/>
       <w:r>
         <w:rPr>
           <w:noProof/>
@@ -1863,7 +2121,7 @@
           <w:numId w:val="3"/>
         </w:numPr>
       </w:pPr>
-      <w:bookmarkStart w:id="4" w:name="_Toc70347869"/>
+      <w:bookmarkStart w:id="4" w:name="_Toc71391313"/>
       <w:r>
         <w:rPr>
           <w:noProof/>
@@ -2005,16 +2263,224 @@
       <w:bookmarkEnd w:id="4"/>
     </w:p>
     <w:p>
-      <w:pPr>
-        <w:pStyle w:val="Akapitzlist"/>
+      <w:r>
+        <w:br w:type="page"/>
+      </w:r>
+    </w:p>
+    <w:p>
+      <w:pPr>
+        <w:pStyle w:val="Nagwek1"/>
         <w:numPr>
           <w:ilvl w:val="0"/>
           <w:numId w:val="3"/>
         </w:numPr>
       </w:pPr>
+      <w:bookmarkStart w:id="5" w:name="_Toc71391314"/>
+      <w:r>
+        <w:lastRenderedPageBreak/>
+        <w:t>Diagram sekwencji</w:t>
+      </w:r>
+      <w:bookmarkEnd w:id="5"/>
+    </w:p>
+    <w:p/>
+    <w:p>
+      <w:r>
+        <w:rPr>
+          <w:noProof/>
+        </w:rPr>
+        <w:drawing>
+          <wp:inline distT="0" distB="0" distL="0" distR="0" wp14:anchorId="4792663C" wp14:editId="460BDB10">
+            <wp:extent cx="5930176" cy="3165764"/>
+            <wp:effectExtent l="0" t="0" r="0" b="0"/>
+            <wp:docPr id="3" name="Obraz 3"/>
+            <wp:cNvGraphicFramePr>
+              <a:graphicFrameLocks xmlns:a="http://schemas.openxmlformats.org/drawingml/2006/main" noChangeAspect="1"/>
+            </wp:cNvGraphicFramePr>
+            <a:graphic xmlns:a="http://schemas.openxmlformats.org/drawingml/2006/main">
+              <a:graphicData uri="http://schemas.openxmlformats.org/drawingml/2006/picture">
+                <pic:pic xmlns:pic="http://schemas.openxmlformats.org/drawingml/2006/picture">
+                  <pic:nvPicPr>
+                    <pic:cNvPr id="3" name="Obraz 3"/>
+                    <pic:cNvPicPr/>
+                  </pic:nvPicPr>
+                  <pic:blipFill>
+                    <a:blip r:embed="rId15" cstate="print">
+                      <a:extLst>
+                        <a:ext uri="{28A0092B-C50C-407E-A947-70E740481C1C}">
+                          <a14:useLocalDpi xmlns:a14="http://schemas.microsoft.com/office/drawing/2010/main" val="0"/>
+                        </a:ext>
+                      </a:extLst>
+                    </a:blip>
+                    <a:stretch>
+                      <a:fillRect/>
+                    </a:stretch>
+                  </pic:blipFill>
+                  <pic:spPr>
+                    <a:xfrm>
+                      <a:off x="0" y="0"/>
+                      <a:ext cx="5975158" cy="3189777"/>
+                    </a:xfrm>
+                    <a:prstGeom prst="rect">
+                      <a:avLst/>
+                    </a:prstGeom>
+                  </pic:spPr>
+                </pic:pic>
+              </a:graphicData>
+            </a:graphic>
+          </wp:inline>
+        </w:drawing>
+      </w:r>
+    </w:p>
+    <w:p/>
+    <w:p/>
+    <w:p/>
+    <w:p>
+      <w:pPr>
+        <w:pStyle w:val="Nagwek1"/>
+        <w:numPr>
+          <w:ilvl w:val="0"/>
+          <w:numId w:val="3"/>
+        </w:numPr>
+      </w:pPr>
+      <w:bookmarkStart w:id="6" w:name="_Toc71391315"/>
+      <w:r>
+        <w:t>Maszyna stanów</w:t>
+      </w:r>
+      <w:bookmarkEnd w:id="6"/>
+    </w:p>
+    <w:p/>
+    <w:p>
+      <w:r>
+        <w:rPr>
+          <w:noProof/>
+        </w:rPr>
+        <w:drawing>
+          <wp:inline distT="0" distB="0" distL="0" distR="0" wp14:anchorId="672BD7C4" wp14:editId="4288D1C0">
+            <wp:extent cx="5760720" cy="2941955"/>
+            <wp:effectExtent l="0" t="0" r="0" b="0"/>
+            <wp:docPr id="8" name="Obraz 8"/>
+            <wp:cNvGraphicFramePr>
+              <a:graphicFrameLocks xmlns:a="http://schemas.openxmlformats.org/drawingml/2006/main" noChangeAspect="1"/>
+            </wp:cNvGraphicFramePr>
+            <a:graphic xmlns:a="http://schemas.openxmlformats.org/drawingml/2006/main">
+              <a:graphicData uri="http://schemas.openxmlformats.org/drawingml/2006/picture">
+                <pic:pic xmlns:pic="http://schemas.openxmlformats.org/drawingml/2006/picture">
+                  <pic:nvPicPr>
+                    <pic:cNvPr id="8" name="Obraz 8"/>
+                    <pic:cNvPicPr/>
+                  </pic:nvPicPr>
+                  <pic:blipFill>
+                    <a:blip r:embed="rId16">
+                      <a:extLst>
+                        <a:ext uri="{28A0092B-C50C-407E-A947-70E740481C1C}">
+                          <a14:useLocalDpi xmlns:a14="http://schemas.microsoft.com/office/drawing/2010/main" val="0"/>
+                        </a:ext>
+                      </a:extLst>
+                    </a:blip>
+                    <a:stretch>
+                      <a:fillRect/>
+                    </a:stretch>
+                  </pic:blipFill>
+                  <pic:spPr>
+                    <a:xfrm>
+                      <a:off x="0" y="0"/>
+                      <a:ext cx="5760720" cy="2941955"/>
+                    </a:xfrm>
+                    <a:prstGeom prst="rect">
+                      <a:avLst/>
+                    </a:prstGeom>
+                  </pic:spPr>
+                </pic:pic>
+              </a:graphicData>
+            </a:graphic>
+          </wp:inline>
+        </w:drawing>
+      </w:r>
+      <w:r>
+        <w:t xml:space="preserve"> </w:t>
+      </w:r>
+    </w:p>
+    <w:p>
+      <w:pPr>
+        <w:rPr>
+          <w:rFonts w:asciiTheme="majorHAnsi" w:eastAsiaTheme="majorEastAsia" w:hAnsiTheme="majorHAnsi" w:cstheme="majorBidi"/>
+          <w:color w:val="2F5496" w:themeColor="accent1" w:themeShade="BF"/>
+          <w:sz w:val="32"/>
+          <w:szCs w:val="32"/>
+        </w:rPr>
+      </w:pPr>
+      <w:r>
+        <w:br w:type="page"/>
+      </w:r>
+    </w:p>
+    <w:p>
+      <w:pPr>
+        <w:pStyle w:val="Nagwek1"/>
+        <w:numPr>
+          <w:ilvl w:val="0"/>
+          <w:numId w:val="3"/>
+        </w:numPr>
+      </w:pPr>
+      <w:bookmarkStart w:id="7" w:name="_Toc71391316"/>
+      <w:r>
+        <w:lastRenderedPageBreak/>
+        <w:t>Diagram aktywności</w:t>
+      </w:r>
+      <w:bookmarkEnd w:id="7"/>
+    </w:p>
+    <w:p>
+      <w:pPr>
+        <w:jc w:val="center"/>
+      </w:pPr>
+      <w:r>
+        <w:rPr>
+          <w:noProof/>
+        </w:rPr>
+        <w:drawing>
+          <wp:inline distT="0" distB="0" distL="0" distR="0" wp14:anchorId="6EE3602F" wp14:editId="23EDD866">
+            <wp:extent cx="3422073" cy="8446019"/>
+            <wp:effectExtent l="0" t="0" r="6985" b="0"/>
+            <wp:docPr id="7" name="Obraz 7"/>
+            <wp:cNvGraphicFramePr>
+              <a:graphicFrameLocks xmlns:a="http://schemas.openxmlformats.org/drawingml/2006/main" noChangeAspect="1"/>
+            </wp:cNvGraphicFramePr>
+            <a:graphic xmlns:a="http://schemas.openxmlformats.org/drawingml/2006/main">
+              <a:graphicData uri="http://schemas.openxmlformats.org/drawingml/2006/picture">
+                <pic:pic xmlns:pic="http://schemas.openxmlformats.org/drawingml/2006/picture">
+                  <pic:nvPicPr>
+                    <pic:cNvPr id="7" name="Obraz 7"/>
+                    <pic:cNvPicPr/>
+                  </pic:nvPicPr>
+                  <pic:blipFill>
+                    <a:blip r:embed="rId17">
+                      <a:extLst>
+                        <a:ext uri="{28A0092B-C50C-407E-A947-70E740481C1C}">
+                          <a14:useLocalDpi xmlns:a14="http://schemas.microsoft.com/office/drawing/2010/main" val="0"/>
+                        </a:ext>
+                      </a:extLst>
+                    </a:blip>
+                    <a:stretch>
+                      <a:fillRect/>
+                    </a:stretch>
+                  </pic:blipFill>
+                  <pic:spPr>
+                    <a:xfrm>
+                      <a:off x="0" y="0"/>
+                      <a:ext cx="3444046" cy="8500251"/>
+                    </a:xfrm>
+                    <a:prstGeom prst="rect">
+                      <a:avLst/>
+                    </a:prstGeom>
+                  </pic:spPr>
+                </pic:pic>
+              </a:graphicData>
+            </a:graphic>
+          </wp:inline>
+        </w:drawing>
+      </w:r>
     </w:p>
     <w:sectPr>
-      <w:footerReference w:type="default" r:id="rId15"/>
+      <w:footerReference w:type="default" r:id="rId18"/>
       <w:pgSz w:w="11906" w:h="16838"/>
       <w:pgMar w:top="1417" w:right="1417" w:bottom="1417" w:left="1417" w:header="708" w:footer="708" w:gutter="0"/>
       <w:pgNumType w:start="0"/>
@@ -2027,7 +2493,7 @@
 </file>
 
 <file path=word/endnotes.xml><?xml version="1.0" encoding="utf-8"?>
-<w:endnotes xmlns:wpc="http://schemas.microsoft.com/office/word/2010/wordprocessingCanvas" xmlns:cx="http://schemas.microsoft.com/office/drawing/2014/chartex" xmlns:cx1="http://schemas.microsoft.com/office/drawing/2015/9/8/chartex" xmlns:cx2="http://schemas.microsoft.com/office/drawing/2015/10/21/chartex" xmlns:cx3="http://schemas.microsoft.com/office/drawing/2016/5/9/chartex" xmlns:cx4="http://schemas.microsoft.com/office/drawing/2016/5/10/chartex" xmlns:cx5="http://schemas.microsoft.com/office/drawing/2016/5/11/chartex" xmlns:cx6="http://schemas.microsoft.com/office/drawing/2016/5/12/chartex" xmlns:cx7="http://schemas.microsoft.com/office/drawing/2016/5/13/chartex" xmlns:cx8="http://schemas.microsoft.com/office/drawing/2016/5/14/chartex" xmlns:mc="http://schemas.openxmlformats.org/markup-compatibility/2006" xmlns:aink="http://schemas.microsoft.com/office/drawing/2016/ink" xmlns:am3d="http://schemas.microsoft.com/office/drawing/2017/model3d" xmlns:o="urn:schemas-microsoft-com:office:office" xmlns:r="http://schemas.openxmlformats.org/officeDocument/2006/relationships" xmlns:m="http://schemas.openxmlformats.org/officeDocument/2006/math" xmlns:v="urn:schemas-microsoft-com:vml" xmlns:wp14="http://schemas.microsoft.com/office/word/2010/wordprocessingDrawing" xmlns:wp="http://schemas.openxmlformats.org/drawingml/2006/wordprocessingDrawing" xmlns:w10="urn:schemas-microsoft-com:office:word" xmlns:w="http://schemas.openxmlformats.org/wordprocessingml/2006/main" xmlns:w14="http://schemas.microsoft.com/office/word/2010/wordml" xmlns:w15="http://schemas.microsoft.com/office/word/2012/wordml" xmlns:w16cex="http://schemas.microsoft.com/office/word/2018/wordml/cex" xmlns:w16cid="http://schemas.microsoft.com/office/word/2016/wordml/cid" xmlns:w16="http://schemas.microsoft.com/office/word/2018/wordml" xmlns:w16se="http://schemas.microsoft.com/office/word/2015/wordml/symex" xmlns:wpg="http://schemas.microsoft.com/office/word/2010/wordprocessingGroup" xmlns:wpi="http://schemas.microsoft.com/office/word/2010/wordprocessingInk" xmlns:wne="http://schemas.microsoft.com/office/word/2006/wordml" xmlns:wps="http://schemas.microsoft.com/office/word/2010/wordprocessingShape" mc:Ignorable="w14 w15 w16se w16cid w16 w16cex wp14">
+<w:endnotes xmlns:wpc="http://schemas.microsoft.com/office/word/2010/wordprocessingCanvas" xmlns:cx="http://schemas.microsoft.com/office/drawing/2014/chartex" xmlns:cx1="http://schemas.microsoft.com/office/drawing/2015/9/8/chartex" xmlns:cx2="http://schemas.microsoft.com/office/drawing/2015/10/21/chartex" xmlns:cx3="http://schemas.microsoft.com/office/drawing/2016/5/9/chartex" xmlns:cx4="http://schemas.microsoft.com/office/drawing/2016/5/10/chartex" xmlns:cx5="http://schemas.microsoft.com/office/drawing/2016/5/11/chartex" xmlns:cx6="http://schemas.microsoft.com/office/drawing/2016/5/12/chartex" xmlns:cx7="http://schemas.microsoft.com/office/drawing/2016/5/13/chartex" xmlns:cx8="http://schemas.microsoft.com/office/drawing/2016/5/14/chartex" xmlns:mc="http://schemas.openxmlformats.org/markup-compatibility/2006" xmlns:aink="http://schemas.microsoft.com/office/drawing/2016/ink" xmlns:am3d="http://schemas.microsoft.com/office/drawing/2017/model3d" xmlns:o="urn:schemas-microsoft-com:office:office" xmlns:r="http://schemas.openxmlformats.org/officeDocument/2006/relationships" xmlns:m="http://schemas.openxmlformats.org/officeDocument/2006/math" xmlns:v="urn:schemas-microsoft-com:vml" xmlns:wp14="http://schemas.microsoft.com/office/word/2010/wordprocessingDrawing" xmlns:wp="http://schemas.openxmlformats.org/drawingml/2006/wordprocessingDrawing" xmlns:w10="urn:schemas-microsoft-com:office:word" xmlns:w="http://schemas.openxmlformats.org/wordprocessingml/2006/main" xmlns:w14="http://schemas.microsoft.com/office/word/2010/wordml" xmlns:w15="http://schemas.microsoft.com/office/word/2012/wordml" xmlns:w16cex="http://schemas.microsoft.com/office/word/2018/wordml/cex" xmlns:w16cid="http://schemas.microsoft.com/office/word/2016/wordml/cid" xmlns:w16="http://schemas.microsoft.com/office/word/2018/wordml" xmlns:w16sdtdh="http://schemas.microsoft.com/office/word/2020/wordml/sdtdatahash" xmlns:w16se="http://schemas.microsoft.com/office/word/2015/wordml/symex" xmlns:wpg="http://schemas.microsoft.com/office/word/2010/wordprocessingGroup" xmlns:wpi="http://schemas.microsoft.com/office/word/2010/wordprocessingInk" xmlns:wne="http://schemas.microsoft.com/office/word/2006/wordml" xmlns:wps="http://schemas.microsoft.com/office/word/2010/wordprocessingShape" mc:Ignorable="w14 w15 w16se w16cid w16 w16cex w16sdtdh wp14">
   <w:endnote w:type="separator" w:id="-1">
     <w:p>
       <w:pPr>
@@ -2052,7 +2518,7 @@
 </file>
 
 <file path=word/footer1.xml><?xml version="1.0" encoding="utf-8"?>
-<w:ftr xmlns:wpc="http://schemas.microsoft.com/office/word/2010/wordprocessingCanvas" xmlns:cx="http://schemas.microsoft.com/office/drawing/2014/chartex" xmlns:cx1="http://schemas.microsoft.com/office/drawing/2015/9/8/chartex" xmlns:cx2="http://schemas.microsoft.com/office/drawing/2015/10/21/chartex" xmlns:cx3="http://schemas.microsoft.com/office/drawing/2016/5/9/chartex" xmlns:cx4="http://schemas.microsoft.com/office/drawing/2016/5/10/chartex" xmlns:cx5="http://schemas.microsoft.com/office/drawing/2016/5/11/chartex" xmlns:cx6="http://schemas.microsoft.com/office/drawing/2016/5/12/chartex" xmlns:cx7="http://schemas.microsoft.com/office/drawing/2016/5/13/chartex" xmlns:cx8="http://schemas.microsoft.com/office/drawing/2016/5/14/chartex" xmlns:mc="http://schemas.openxmlformats.org/markup-compatibility/2006" xmlns:aink="http://schemas.microsoft.com/office/drawing/2016/ink" xmlns:am3d="http://schemas.microsoft.com/office/drawing/2017/model3d" xmlns:o="urn:schemas-microsoft-com:office:office" xmlns:r="http://schemas.openxmlformats.org/officeDocument/2006/relationships" xmlns:m="http://schemas.openxmlformats.org/officeDocument/2006/math" xmlns:v="urn:schemas-microsoft-com:vml" xmlns:wp14="http://schemas.microsoft.com/office/word/2010/wordprocessingDrawing" xmlns:wp="http://schemas.openxmlformats.org/drawingml/2006/wordprocessingDrawing" xmlns:w10="urn:schemas-microsoft-com:office:word" xmlns:w="http://schemas.openxmlformats.org/wordprocessingml/2006/main" xmlns:w14="http://schemas.microsoft.com/office/word/2010/wordml" xmlns:w15="http://schemas.microsoft.com/office/word/2012/wordml" xmlns:w16cex="http://schemas.microsoft.com/office/word/2018/wordml/cex" xmlns:w16cid="http://schemas.microsoft.com/office/word/2016/wordml/cid" xmlns:w16="http://schemas.microsoft.com/office/word/2018/wordml" xmlns:w16se="http://schemas.microsoft.com/office/word/2015/wordml/symex" xmlns:wpg="http://schemas.microsoft.com/office/word/2010/wordprocessingGroup" xmlns:wpi="http://schemas.microsoft.com/office/word/2010/wordprocessingInk" xmlns:wne="http://schemas.microsoft.com/office/word/2006/wordml" xmlns:wps="http://schemas.microsoft.com/office/word/2010/wordprocessingShape" mc:Ignorable="w14 w15 w16se w16cid w16 w16cex wp14">
+<w:ftr xmlns:wpc="http://schemas.microsoft.com/office/word/2010/wordprocessingCanvas" xmlns:cx="http://schemas.microsoft.com/office/drawing/2014/chartex" xmlns:cx1="http://schemas.microsoft.com/office/drawing/2015/9/8/chartex" xmlns:cx2="http://schemas.microsoft.com/office/drawing/2015/10/21/chartex" xmlns:cx3="http://schemas.microsoft.com/office/drawing/2016/5/9/chartex" xmlns:cx4="http://schemas.microsoft.com/office/drawing/2016/5/10/chartex" xmlns:cx5="http://schemas.microsoft.com/office/drawing/2016/5/11/chartex" xmlns:cx6="http://schemas.microsoft.com/office/drawing/2016/5/12/chartex" xmlns:cx7="http://schemas.microsoft.com/office/drawing/2016/5/13/chartex" xmlns:cx8="http://schemas.microsoft.com/office/drawing/2016/5/14/chartex" xmlns:mc="http://schemas.openxmlformats.org/markup-compatibility/2006" xmlns:aink="http://schemas.microsoft.com/office/drawing/2016/ink" xmlns:am3d="http://schemas.microsoft.com/office/drawing/2017/model3d" xmlns:o="urn:schemas-microsoft-com:office:office" xmlns:r="http://schemas.openxmlformats.org/officeDocument/2006/relationships" xmlns:m="http://schemas.openxmlformats.org/officeDocument/2006/math" xmlns:v="urn:schemas-microsoft-com:vml" xmlns:wp14="http://schemas.microsoft.com/office/word/2010/wordprocessingDrawing" xmlns:wp="http://schemas.openxmlformats.org/drawingml/2006/wordprocessingDrawing" xmlns:w10="urn:schemas-microsoft-com:office:word" xmlns:w="http://schemas.openxmlformats.org/wordprocessingml/2006/main" xmlns:w14="http://schemas.microsoft.com/office/word/2010/wordml" xmlns:w15="http://schemas.microsoft.com/office/word/2012/wordml" xmlns:w16cex="http://schemas.microsoft.com/office/word/2018/wordml/cex" xmlns:w16cid="http://schemas.microsoft.com/office/word/2016/wordml/cid" xmlns:w16="http://schemas.microsoft.com/office/word/2018/wordml" xmlns:w16sdtdh="http://schemas.microsoft.com/office/word/2020/wordml/sdtdatahash" xmlns:w16se="http://schemas.microsoft.com/office/word/2015/wordml/symex" xmlns:wpg="http://schemas.microsoft.com/office/word/2010/wordprocessingGroup" xmlns:wpi="http://schemas.microsoft.com/office/word/2010/wordprocessingInk" xmlns:wne="http://schemas.microsoft.com/office/word/2006/wordml" xmlns:wps="http://schemas.microsoft.com/office/word/2010/wordprocessingShape" mc:Ignorable="w14 w15 w16se w16cid w16 w16cex w16sdtdh wp14">
   <w:sdt>
     <w:sdtPr>
       <w:id w:val="1487903451"/>
@@ -2095,7 +2561,7 @@
 </file>
 
 <file path=word/footnotes.xml><?xml version="1.0" encoding="utf-8"?>
-<w:footnotes xmlns:wpc="http://schemas.microsoft.com/office/word/2010/wordprocessingCanvas" xmlns:cx="http://schemas.microsoft.com/office/drawing/2014/chartex" xmlns:cx1="http://schemas.microsoft.com/office/drawing/2015/9/8/chartex" xmlns:cx2="http://schemas.microsoft.com/office/drawing/2015/10/21/chartex" xmlns:cx3="http://schemas.microsoft.com/office/drawing/2016/5/9/chartex" xmlns:cx4="http://schemas.microsoft.com/office/drawing/2016/5/10/chartex" xmlns:cx5="http://schemas.microsoft.com/office/drawing/2016/5/11/chartex" xmlns:cx6="http://schemas.microsoft.com/office/drawing/2016/5/12/chartex" xmlns:cx7="http://schemas.microsoft.com/office/drawing/2016/5/13/chartex" xmlns:cx8="http://schemas.microsoft.com/office/drawing/2016/5/14/chartex" xmlns:mc="http://schemas.openxmlformats.org/markup-compatibility/2006" xmlns:aink="http://schemas.microsoft.com/office/drawing/2016/ink" xmlns:am3d="http://schemas.microsoft.com/office/drawing/2017/model3d" xmlns:o="urn:schemas-microsoft-com:office:office" xmlns:r="http://schemas.openxmlformats.org/officeDocument/2006/relationships" xmlns:m="http://schemas.openxmlformats.org/officeDocument/2006/math" xmlns:v="urn:schemas-microsoft-com:vml" xmlns:wp14="http://schemas.microsoft.com/office/word/2010/wordprocessingDrawing" xmlns:wp="http://schemas.openxmlformats.org/drawingml/2006/wordprocessingDrawing" xmlns:w10="urn:schemas-microsoft-com:office:word" xmlns:w="http://schemas.openxmlformats.org/wordprocessingml/2006/main" xmlns:w14="http://schemas.microsoft.com/office/word/2010/wordml" xmlns:w15="http://schemas.microsoft.com/office/word/2012/wordml" xmlns:w16cex="http://schemas.microsoft.com/office/word/2018/wordml/cex" xmlns:w16cid="http://schemas.microsoft.com/office/word/2016/wordml/cid" xmlns:w16="http://schemas.microsoft.com/office/word/2018/wordml" xmlns:w16se="http://schemas.microsoft.com/office/word/2015/wordml/symex" xmlns:wpg="http://schemas.microsoft.com/office/word/2010/wordprocessingGroup" xmlns:wpi="http://schemas.microsoft.com/office/word/2010/wordprocessingInk" xmlns:wne="http://schemas.microsoft.com/office/word/2006/wordml" xmlns:wps="http://schemas.microsoft.com/office/word/2010/wordprocessingShape" mc:Ignorable="w14 w15 w16se w16cid w16 w16cex wp14">
+<w:footnotes xmlns:wpc="http://schemas.microsoft.com/office/word/2010/wordprocessingCanvas" xmlns:cx="http://schemas.microsoft.com/office/drawing/2014/chartex" xmlns:cx1="http://schemas.microsoft.com/office/drawing/2015/9/8/chartex" xmlns:cx2="http://schemas.microsoft.com/office/drawing/2015/10/21/chartex" xmlns:cx3="http://schemas.microsoft.com/office/drawing/2016/5/9/chartex" xmlns:cx4="http://schemas.microsoft.com/office/drawing/2016/5/10/chartex" xmlns:cx5="http://schemas.microsoft.com/office/drawing/2016/5/11/chartex" xmlns:cx6="http://schemas.microsoft.com/office/drawing/2016/5/12/chartex" xmlns:cx7="http://schemas.microsoft.com/office/drawing/2016/5/13/chartex" xmlns:cx8="http://schemas.microsoft.com/office/drawing/2016/5/14/chartex" xmlns:mc="http://schemas.openxmlformats.org/markup-compatibility/2006" xmlns:aink="http://schemas.microsoft.com/office/drawing/2016/ink" xmlns:am3d="http://schemas.microsoft.com/office/drawing/2017/model3d" xmlns:o="urn:schemas-microsoft-com:office:office" xmlns:r="http://schemas.openxmlformats.org/officeDocument/2006/relationships" xmlns:m="http://schemas.openxmlformats.org/officeDocument/2006/math" xmlns:v="urn:schemas-microsoft-com:vml" xmlns:wp14="http://schemas.microsoft.com/office/word/2010/wordprocessingDrawing" xmlns:wp="http://schemas.openxmlformats.org/drawingml/2006/wordprocessingDrawing" xmlns:w10="urn:schemas-microsoft-com:office:word" xmlns:w="http://schemas.openxmlformats.org/wordprocessingml/2006/main" xmlns:w14="http://schemas.microsoft.com/office/word/2010/wordml" xmlns:w15="http://schemas.microsoft.com/office/word/2012/wordml" xmlns:w16cex="http://schemas.microsoft.com/office/word/2018/wordml/cex" xmlns:w16cid="http://schemas.microsoft.com/office/word/2016/wordml/cid" xmlns:w16="http://schemas.microsoft.com/office/word/2018/wordml" xmlns:w16sdtdh="http://schemas.microsoft.com/office/word/2020/wordml/sdtdatahash" xmlns:w16se="http://schemas.microsoft.com/office/word/2015/wordml/symex" xmlns:wpg="http://schemas.microsoft.com/office/word/2010/wordprocessingGroup" xmlns:wpi="http://schemas.microsoft.com/office/word/2010/wordprocessingInk" xmlns:wne="http://schemas.microsoft.com/office/word/2006/wordml" xmlns:wps="http://schemas.microsoft.com/office/word/2010/wordprocessingShape" mc:Ignorable="w14 w15 w16se w16cid w16 w16cex w16sdtdh wp14">
   <w:footnote w:type="separator" w:id="-1">
     <w:p>
       <w:pPr>
@@ -2120,7 +2586,7 @@
 </file>
 
 <file path=word/numbering.xml><?xml version="1.0" encoding="utf-8"?>
-<w:numbering xmlns:wpc="http://schemas.microsoft.com/office/word/2010/wordprocessingCanvas" xmlns:cx="http://schemas.microsoft.com/office/drawing/2014/chartex" xmlns:cx1="http://schemas.microsoft.com/office/drawing/2015/9/8/chartex" xmlns:cx2="http://schemas.microsoft.com/office/drawing/2015/10/21/chartex" xmlns:cx3="http://schemas.microsoft.com/office/drawing/2016/5/9/chartex" xmlns:cx4="http://schemas.microsoft.com/office/drawing/2016/5/10/chartex" xmlns:cx5="http://schemas.microsoft.com/office/drawing/2016/5/11/chartex" xmlns:cx6="http://schemas.microsoft.com/office/drawing/2016/5/12/chartex" xmlns:cx7="http://schemas.microsoft.com/office/drawing/2016/5/13/chartex" xmlns:cx8="http://schemas.microsoft.com/office/drawing/2016/5/14/chartex" xmlns:mc="http://schemas.openxmlformats.org/markup-compatibility/2006" xmlns:aink="http://schemas.microsoft.com/office/drawing/2016/ink" xmlns:am3d="http://schemas.microsoft.com/office/drawing/2017/model3d" xmlns:o="urn:schemas-microsoft-com:office:office" xmlns:r="http://schemas.openxmlformats.org/officeDocument/2006/relationships" xmlns:m="http://schemas.openxmlformats.org/officeDocument/2006/math" xmlns:v="urn:schemas-microsoft-com:vml" xmlns:wp14="http://schemas.microsoft.com/office/word/2010/wordprocessingDrawing" xmlns:wp="http://schemas.openxmlformats.org/drawingml/2006/wordprocessingDrawing" xmlns:w10="urn:schemas-microsoft-com:office:word" xmlns:w="http://schemas.openxmlformats.org/wordprocessingml/2006/main" xmlns:w14="http://schemas.microsoft.com/office/word/2010/wordml" xmlns:w15="http://schemas.microsoft.com/office/word/2012/wordml" xmlns:w16cex="http://schemas.microsoft.com/office/word/2018/wordml/cex" xmlns:w16cid="http://schemas.microsoft.com/office/word/2016/wordml/cid" xmlns:w16="http://schemas.microsoft.com/office/word/2018/wordml" xmlns:w16se="http://schemas.microsoft.com/office/word/2015/wordml/symex" xmlns:wpg="http://schemas.microsoft.com/office/word/2010/wordprocessingGroup" xmlns:wpi="http://schemas.microsoft.com/office/word/2010/wordprocessingInk" xmlns:wne="http://schemas.microsoft.com/office/word/2006/wordml" xmlns:wps="http://schemas.microsoft.com/office/word/2010/wordprocessingShape" mc:Ignorable="w14 w15 w16se w16cid w16 w16cex wp14">
+<w:numbering xmlns:wpc="http://schemas.microsoft.com/office/word/2010/wordprocessingCanvas" xmlns:cx="http://schemas.microsoft.com/office/drawing/2014/chartex" xmlns:cx1="http://schemas.microsoft.com/office/drawing/2015/9/8/chartex" xmlns:cx2="http://schemas.microsoft.com/office/drawing/2015/10/21/chartex" xmlns:cx3="http://schemas.microsoft.com/office/drawing/2016/5/9/chartex" xmlns:cx4="http://schemas.microsoft.com/office/drawing/2016/5/10/chartex" xmlns:cx5="http://schemas.microsoft.com/office/drawing/2016/5/11/chartex" xmlns:cx6="http://schemas.microsoft.com/office/drawing/2016/5/12/chartex" xmlns:cx7="http://schemas.microsoft.com/office/drawing/2016/5/13/chartex" xmlns:cx8="http://schemas.microsoft.com/office/drawing/2016/5/14/chartex" xmlns:mc="http://schemas.openxmlformats.org/markup-compatibility/2006" xmlns:aink="http://schemas.microsoft.com/office/drawing/2016/ink" xmlns:am3d="http://schemas.microsoft.com/office/drawing/2017/model3d" xmlns:o="urn:schemas-microsoft-com:office:office" xmlns:r="http://schemas.openxmlformats.org/officeDocument/2006/relationships" xmlns:m="http://schemas.openxmlformats.org/officeDocument/2006/math" xmlns:v="urn:schemas-microsoft-com:vml" xmlns:wp14="http://schemas.microsoft.com/office/word/2010/wordprocessingDrawing" xmlns:wp="http://schemas.openxmlformats.org/drawingml/2006/wordprocessingDrawing" xmlns:w10="urn:schemas-microsoft-com:office:word" xmlns:w="http://schemas.openxmlformats.org/wordprocessingml/2006/main" xmlns:w14="http://schemas.microsoft.com/office/word/2010/wordml" xmlns:w15="http://schemas.microsoft.com/office/word/2012/wordml" xmlns:w16cex="http://schemas.microsoft.com/office/word/2018/wordml/cex" xmlns:w16cid="http://schemas.microsoft.com/office/word/2016/wordml/cid" xmlns:w16="http://schemas.microsoft.com/office/word/2018/wordml" xmlns:w16sdtdh="http://schemas.microsoft.com/office/word/2020/wordml/sdtdatahash" xmlns:w16se="http://schemas.microsoft.com/office/word/2015/wordml/symex" xmlns:wpg="http://schemas.microsoft.com/office/word/2010/wordprocessingGroup" xmlns:wpi="http://schemas.microsoft.com/office/word/2010/wordprocessingInk" xmlns:wne="http://schemas.microsoft.com/office/word/2006/wordml" xmlns:wps="http://schemas.microsoft.com/office/word/2010/wordprocessingShape" mc:Ignorable="w14 w15 w16se w16cid w16 w16cex w16sdtdh wp14">
   <w:abstractNum w:abstractNumId="0" w15:restartNumberingAfterBreak="0">
     <w:nsid w:val="0F2C4905"/>
     <w:multiLevelType w:val="hybridMultilevel"/>
@@ -2401,7 +2867,7 @@
 </file>
 
 <file path=word/styles.xml><?xml version="1.0" encoding="utf-8"?>
-<w:styles xmlns:mc="http://schemas.openxmlformats.org/markup-compatibility/2006" xmlns:r="http://schemas.openxmlformats.org/officeDocument/2006/relationships" xmlns:w="http://schemas.openxmlformats.org/wordprocessingml/2006/main" xmlns:w14="http://schemas.microsoft.com/office/word/2010/wordml" xmlns:w15="http://schemas.microsoft.com/office/word/2012/wordml" xmlns:w16cex="http://schemas.microsoft.com/office/word/2018/wordml/cex" xmlns:w16cid="http://schemas.microsoft.com/office/word/2016/wordml/cid" xmlns:w16="http://schemas.microsoft.com/office/word/2018/wordml" xmlns:w16se="http://schemas.microsoft.com/office/word/2015/wordml/symex" mc:Ignorable="w14 w15 w16se w16cid w16 w16cex">
+<w:styles xmlns:mc="http://schemas.openxmlformats.org/markup-compatibility/2006" xmlns:r="http://schemas.openxmlformats.org/officeDocument/2006/relationships" xmlns:w="http://schemas.openxmlformats.org/wordprocessingml/2006/main" xmlns:w14="http://schemas.microsoft.com/office/word/2010/wordml" xmlns:w15="http://schemas.microsoft.com/office/word/2012/wordml" xmlns:w16cex="http://schemas.microsoft.com/office/word/2018/wordml/cex" xmlns:w16cid="http://schemas.microsoft.com/office/word/2016/wordml/cid" xmlns:w16="http://schemas.microsoft.com/office/word/2018/wordml" xmlns:w16sdtdh="http://schemas.microsoft.com/office/word/2020/wordml/sdtdatahash" xmlns:w16se="http://schemas.microsoft.com/office/word/2015/wordml/symex" mc:Ignorable="w14 w15 w16se w16cid w16 w16cex w16sdtdh">
   <w:docDefaults>
     <w:rPrDefault>
       <w:rPr>
@@ -3342,6 +3808,12 @@
 </file>
 
 <file path=customXml/item1.xml><?xml version="1.0" encoding="utf-8"?>
+<p:properties xmlns:p="http://schemas.microsoft.com/office/2006/metadata/properties" xmlns:xsi="http://www.w3.org/2001/XMLSchema-instance" xmlns:pc="http://schemas.microsoft.com/office/infopath/2007/PartnerControls">
+  <documentManagement/>
+</p:properties>
+</file>
+
+<file path=customXml/item2.xml><?xml version="1.0" encoding="utf-8"?>
 <ct:contentTypeSchema xmlns:ct="http://schemas.microsoft.com/office/2006/metadata/contentType" xmlns:ma="http://schemas.microsoft.com/office/2006/metadata/properties/metaAttributes" ct:_="" ma:_="" ma:contentTypeName="Document" ma:contentTypeID="0x010100F0D812EB0939BE44B372FF1F45A9F73C" ma:contentTypeVersion="9" ma:contentTypeDescription="Create a new document." ma:contentTypeScope="" ma:versionID="87318715ee41e892fed21dae0fafc07c">
   <xsd:schema xmlns:xsd="http://www.w3.org/2001/XMLSchema" xmlns:xs="http://www.w3.org/2001/XMLSchema" xmlns:p="http://schemas.microsoft.com/office/2006/metadata/properties" xmlns:ns3="63d4114e-1bef-4718-838e-9be3cc0e7df4" targetNamespace="http://schemas.microsoft.com/office/2006/metadata/properties" ma:root="true" ma:fieldsID="b6078e017ff8d24eb2c48baf8293576b" ns3:_="">
     <xsd:import namespace="63d4114e-1bef-4718-838e-9be3cc0e7df4"/>
@@ -3519,12 +3991,6 @@
 </ct:contentTypeSchema>
 </file>
 
-<file path=customXml/item2.xml><?xml version="1.0" encoding="utf-8"?>
-<p:properties xmlns:p="http://schemas.microsoft.com/office/2006/metadata/properties" xmlns:xsi="http://www.w3.org/2001/XMLSchema-instance" xmlns:pc="http://schemas.microsoft.com/office/infopath/2007/PartnerControls">
-  <documentManagement/>
-</p:properties>
-</file>
-
 <file path=customXml/item3.xml><?xml version="1.0" encoding="utf-8"?>
 <?mso-contentType ?>
 <FormTemplates xmlns="http://schemas.microsoft.com/sharepoint/v3/contenttype/forms">
@@ -3535,6 +4001,22 @@
 </file>
 
 <file path=customXml/itemProps1.xml><?xml version="1.0" encoding="utf-8"?>
+<ds:datastoreItem xmlns:ds="http://schemas.openxmlformats.org/officeDocument/2006/customXml" ds:itemID="{902F8B28-176B-438B-9336-A9B8697E76D4}">
+  <ds:schemaRefs>
+    <ds:schemaRef ds:uri="http://schemas.openxmlformats.org/package/2006/metadata/core-properties"/>
+    <ds:schemaRef ds:uri="http://schemas.microsoft.com/office/2006/metadata/properties"/>
+    <ds:schemaRef ds:uri="http://www.w3.org/XML/1998/namespace"/>
+    <ds:schemaRef ds:uri="http://purl.org/dc/terms/"/>
+    <ds:schemaRef ds:uri="http://purl.org/dc/dcmitype/"/>
+    <ds:schemaRef ds:uri="http://schemas.microsoft.com/office/2006/documentManagement/types"/>
+    <ds:schemaRef ds:uri="http://purl.org/dc/elements/1.1/"/>
+    <ds:schemaRef ds:uri="63d4114e-1bef-4718-838e-9be3cc0e7df4"/>
+    <ds:schemaRef ds:uri="http://schemas.microsoft.com/office/infopath/2007/PartnerControls"/>
+  </ds:schemaRefs>
+</ds:datastoreItem>
+</file>
+
+<file path=customXml/itemProps2.xml><?xml version="1.0" encoding="utf-8"?>
 <ds:datastoreItem xmlns:ds="http://schemas.openxmlformats.org/officeDocument/2006/customXml" ds:itemID="{87463795-508F-4772-9176-065BBD61C7FC}">
   <ds:schemaRefs>
     <ds:schemaRef ds:uri="http://schemas.microsoft.com/office/2006/metadata/contentType"/>
@@ -3552,15 +4034,6 @@
 </ds:datastoreItem>
 </file>
 
-<file path=customXml/itemProps2.xml><?xml version="1.0" encoding="utf-8"?>
-<ds:datastoreItem xmlns:ds="http://schemas.openxmlformats.org/officeDocument/2006/customXml" ds:itemID="{902F8B28-176B-438B-9336-A9B8697E76D4}">
-  <ds:schemaRefs>
-    <ds:schemaRef ds:uri="http://schemas.microsoft.com/office/2006/metadata/properties"/>
-    <ds:schemaRef ds:uri="http://schemas.microsoft.com/office/infopath/2007/PartnerControls"/>
-  </ds:schemaRefs>
-</ds:datastoreItem>
-</file>
-
 <file path=customXml/itemProps3.xml><?xml version="1.0" encoding="utf-8"?>
 <ds:datastoreItem xmlns:ds="http://schemas.openxmlformats.org/officeDocument/2006/customXml" ds:itemID="{76489491-7E4C-4C46-9AB2-69371AE414A6}">
   <ds:schemaRefs>

</xml_diff>